<commit_message>
update info of final exam
</commit_message>
<xml_diff>
--- a/考试注意事项.docx
+++ b/考试注意事项.docx
@@ -4,256 +4,209 @@
   <w:body>
     <w:p>
       <w:pPr>
-        <w:pStyle w:val="a7"/>
-      </w:pPr>
-      <w:r>
-        <w:rPr>
-          <w:rFonts w:hint="eastAsia"/>
+        <w:pStyle w:val="a3"/>
+        <w:rPr>
+          <w:rFonts w:ascii="宋体" w:eastAsia="宋体" w:hAnsi="宋体"/>
+        </w:rPr>
+      </w:pPr>
+      <w:r>
+        <w:rPr>
+          <w:rFonts w:ascii="宋体" w:eastAsia="宋体" w:hAnsi="宋体" w:hint="eastAsia"/>
         </w:rPr>
         <w:t>考试注意事项</w:t>
       </w:r>
     </w:p>
     <w:p>
       <w:pPr>
-        <w:pStyle w:val="a9"/>
+        <w:pStyle w:val="a5"/>
         <w:numPr>
           <w:ilvl w:val="0"/>
           <w:numId w:val="1"/>
         </w:numPr>
         <w:ind w:firstLineChars="0"/>
-      </w:pPr>
-      <w:r>
-        <w:rPr>
-          <w:rFonts w:hint="eastAsia"/>
-        </w:rPr>
-        <w:t>独立答题，不得作弊。一经发现作弊</w:t>
-      </w:r>
-      <w:r>
-        <w:rPr>
-          <w:rFonts w:hint="eastAsia"/>
-        </w:rPr>
-        <w:t>（无论现场发现还是事后证实）</w:t>
-      </w:r>
-      <w:r>
-        <w:rPr>
-          <w:rFonts w:hint="eastAsia"/>
-        </w:rPr>
-        <w:t>，本次考试记</w:t>
-      </w:r>
-      <w:r>
-        <w:rPr>
-          <w:rFonts w:hint="eastAsia"/>
-        </w:rPr>
-        <w:t>0</w:t>
-      </w:r>
-      <w:r>
-        <w:rPr>
-          <w:rFonts w:hint="eastAsia"/>
-        </w:rPr>
-        <w:t>分。</w:t>
+        <w:rPr>
+          <w:rFonts w:ascii="宋体" w:eastAsia="宋体" w:hAnsi="宋体"/>
+        </w:rPr>
+      </w:pPr>
+      <w:r>
+        <w:rPr>
+          <w:rFonts w:ascii="宋体" w:eastAsia="宋体" w:hAnsi="宋体" w:hint="eastAsia"/>
+        </w:rPr>
+        <w:t>独立答题，不得作弊。一经发现作弊（无论现场发现还是事后证实），本次考试记0分。</w:t>
       </w:r>
     </w:p>
     <w:p>
       <w:pPr>
-        <w:pStyle w:val="a9"/>
+        <w:pStyle w:val="a5"/>
         <w:numPr>
           <w:ilvl w:val="0"/>
           <w:numId w:val="1"/>
         </w:numPr>
         <w:ind w:firstLineChars="0"/>
-      </w:pPr>
-      <w:r>
-        <w:rPr>
-          <w:rFonts w:hint="eastAsia"/>
-        </w:rPr>
-        <w:t>手机静音，取消振动。</w:t>
-      </w:r>
-      <w:r>
-        <w:rPr>
-          <w:rFonts w:hint="eastAsia"/>
-        </w:rPr>
-        <w:t>每</w:t>
-      </w:r>
-      <w:r>
-        <w:rPr>
-          <w:rFonts w:hint="eastAsia"/>
-        </w:rPr>
-        <w:t>人仅有一次机会，第二次发现手机响铃或者振动，视同作弊。</w:t>
+        <w:rPr>
+          <w:rFonts w:ascii="宋体" w:eastAsia="宋体" w:hAnsi="宋体"/>
+        </w:rPr>
+      </w:pPr>
+      <w:r>
+        <w:rPr>
+          <w:rFonts w:ascii="宋体" w:eastAsia="宋体" w:hAnsi="宋体" w:hint="eastAsia"/>
+        </w:rPr>
+        <w:t>手机静音，取消振动。每人仅有一次机会，第二次发现手机响铃或者振动，视同作弊。</w:t>
       </w:r>
     </w:p>
     <w:p>
       <w:pPr>
-        <w:pStyle w:val="a9"/>
+        <w:pStyle w:val="a5"/>
         <w:numPr>
           <w:ilvl w:val="0"/>
           <w:numId w:val="1"/>
         </w:numPr>
         <w:ind w:firstLineChars="0"/>
-      </w:pPr>
-      <w:r>
-        <w:rPr>
-          <w:rFonts w:hint="eastAsia"/>
-        </w:rPr>
-        <w:t>不得使用任何通讯工具或联网设备。</w:t>
-      </w:r>
-      <w:r>
-        <w:rPr>
-          <w:rFonts w:hint="eastAsia"/>
-        </w:rPr>
-        <w:t>违者视同作弊。</w:t>
+        <w:rPr>
+          <w:rFonts w:ascii="宋体" w:eastAsia="宋体" w:hAnsi="宋体"/>
+        </w:rPr>
+      </w:pPr>
+      <w:r>
+        <w:rPr>
+          <w:rFonts w:ascii="宋体" w:eastAsia="宋体" w:hAnsi="宋体" w:hint="eastAsia"/>
+        </w:rPr>
+        <w:t>交卷时需要把试卷和答题纸一同提交，并在签到表中签名。否则视同未交卷。</w:t>
       </w:r>
     </w:p>
     <w:p>
       <w:pPr>
-        <w:pStyle w:val="a9"/>
+        <w:pStyle w:val="a5"/>
         <w:numPr>
           <w:ilvl w:val="0"/>
           <w:numId w:val="1"/>
         </w:numPr>
         <w:ind w:firstLineChars="0"/>
-      </w:pPr>
-      <w:r>
-        <w:rPr>
-          <w:rFonts w:hint="eastAsia"/>
-        </w:rPr>
-        <w:t>交卷时需要把试卷和答题纸一同提交</w:t>
-      </w:r>
-      <w:r>
-        <w:rPr>
-          <w:rFonts w:hint="eastAsia"/>
-        </w:rPr>
-        <w:t>，并在签名表中签名。否则视同未交卷。</w:t>
+        <w:rPr>
+          <w:rFonts w:ascii="宋体" w:eastAsia="宋体" w:hAnsi="宋体"/>
+        </w:rPr>
+      </w:pPr>
+      <w:r>
+        <w:rPr>
+          <w:rFonts w:ascii="宋体" w:eastAsia="宋体" w:hAnsi="宋体" w:hint="eastAsia"/>
+        </w:rPr>
+        <w:t>答题纸上不需要抄写题目，也无需按序答题，但必须标明题目编号，并在每页右下角标明“页码：当前页</w:t>
+      </w:r>
+      <w:r>
+        <w:rPr>
+          <w:rFonts w:ascii="宋体" w:eastAsia="宋体" w:hAnsi="宋体"/>
+        </w:rPr>
+        <w:t>/</w:t>
+      </w:r>
+      <w:r>
+        <w:rPr>
+          <w:rFonts w:ascii="宋体" w:eastAsia="宋体" w:hAnsi="宋体" w:hint="eastAsia"/>
+        </w:rPr>
+        <w:t>总页数”，例如“页码：</w:t>
+      </w:r>
+      <w:r>
+        <w:rPr>
+          <w:rFonts w:ascii="宋体" w:eastAsia="宋体" w:hAnsi="宋体"/>
+        </w:rPr>
+        <w:t>2/3</w:t>
+      </w:r>
+      <w:r>
+        <w:rPr>
+          <w:rFonts w:ascii="宋体" w:eastAsia="宋体" w:hAnsi="宋体" w:hint="eastAsia"/>
+        </w:rPr>
+        <w:t>”。</w:t>
       </w:r>
     </w:p>
     <w:p>
       <w:pPr>
-        <w:pStyle w:val="a9"/>
+        <w:pStyle w:val="a5"/>
         <w:numPr>
           <w:ilvl w:val="0"/>
           <w:numId w:val="1"/>
         </w:numPr>
         <w:ind w:firstLineChars="0"/>
-      </w:pPr>
-      <w:r>
-        <w:rPr>
-          <w:rFonts w:hint="eastAsia"/>
-        </w:rPr>
-        <w:t>答题纸上不需要抄写题目，</w:t>
-      </w:r>
-      <w:r>
-        <w:rPr>
-          <w:rFonts w:hint="eastAsia"/>
-        </w:rPr>
-        <w:t>也无需按序答题，</w:t>
-      </w:r>
-      <w:r>
-        <w:rPr>
-          <w:rFonts w:hint="eastAsia"/>
-        </w:rPr>
-        <w:t>但必须标明题目编号，并在每页右下角标明“页码：当前页</w:t>
-      </w:r>
-      <w:r>
-        <w:t>/</w:t>
-      </w:r>
-      <w:r>
-        <w:rPr>
-          <w:rFonts w:hint="eastAsia"/>
-        </w:rPr>
-        <w:t>总页数”，例如“页码：</w:t>
-      </w:r>
-      <w:r>
-        <w:t>2/3</w:t>
-      </w:r>
-      <w:r>
-        <w:rPr>
-          <w:rFonts w:hint="eastAsia"/>
-        </w:rPr>
-        <w:t>”</w:t>
-      </w:r>
-      <w:r>
-        <w:rPr>
-          <w:rFonts w:hint="eastAsia"/>
-        </w:rPr>
-        <w:t>。</w:t>
+        <w:rPr>
+          <w:rFonts w:ascii="宋体" w:eastAsia="宋体" w:hAnsi="宋体"/>
+        </w:rPr>
+      </w:pPr>
+      <w:r>
+        <w:rPr>
+          <w:rFonts w:ascii="宋体" w:eastAsia="宋体" w:hAnsi="宋体" w:hint="eastAsia"/>
+        </w:rPr>
+        <w:t>在答题纸每页顶部写明姓名和学号。</w:t>
       </w:r>
     </w:p>
     <w:p>
       <w:pPr>
-        <w:pStyle w:val="a9"/>
+        <w:pStyle w:val="a5"/>
         <w:numPr>
           <w:ilvl w:val="0"/>
           <w:numId w:val="1"/>
         </w:numPr>
         <w:ind w:firstLineChars="0"/>
-      </w:pPr>
-      <w:r>
-        <w:rPr>
-          <w:rFonts w:hint="eastAsia"/>
-        </w:rPr>
-        <w:t>可以携带纸质材料</w:t>
-      </w:r>
-      <w:r>
-        <w:rPr>
-          <w:rFonts w:hint="eastAsia"/>
-        </w:rPr>
-        <w:t>（包含但不限于课件和作业）</w:t>
-      </w:r>
-      <w:r>
-        <w:rPr>
-          <w:rFonts w:hint="eastAsia"/>
-        </w:rPr>
-        <w:t>，不得查阅电子资料（否则视同作弊）。</w:t>
+        <w:rPr>
+          <w:rFonts w:ascii="宋体" w:eastAsia="宋体" w:hAnsi="宋体"/>
+        </w:rPr>
+      </w:pPr>
+      <w:r>
+        <w:rPr>
+          <w:rFonts w:ascii="宋体" w:eastAsia="宋体" w:hAnsi="宋体" w:hint="eastAsia"/>
+        </w:rPr>
+        <w:t>考试形式为开卷，可以携带任何纸质材料。但不得查阅电子资料，不得使用任何通讯工具或联网设备，否则视同作弊。</w:t>
       </w:r>
     </w:p>
     <w:p>
       <w:pPr>
-        <w:pStyle w:val="a9"/>
+        <w:pStyle w:val="a5"/>
         <w:numPr>
           <w:ilvl w:val="0"/>
           <w:numId w:val="1"/>
         </w:numPr>
         <w:ind w:firstLineChars="0"/>
-      </w:pPr>
-      <w:r>
-        <w:rPr>
-          <w:rFonts w:hint="eastAsia"/>
+        <w:rPr>
+          <w:rFonts w:ascii="宋体" w:eastAsia="宋体" w:hAnsi="宋体"/>
+        </w:rPr>
+      </w:pPr>
+      <w:r>
+        <w:rPr>
+          <w:rFonts w:ascii="宋体" w:eastAsia="宋体" w:hAnsi="宋体" w:hint="eastAsia"/>
         </w:rPr>
         <w:t>答题可以采用中文或者英文。</w:t>
       </w:r>
     </w:p>
     <w:p>
       <w:pPr>
-        <w:pStyle w:val="a9"/>
+        <w:pStyle w:val="a5"/>
         <w:numPr>
           <w:ilvl w:val="0"/>
           <w:numId w:val="1"/>
         </w:numPr>
         <w:ind w:firstLineChars="0"/>
         <w:rPr>
-          <w:rFonts w:hint="eastAsia"/>
-        </w:rPr>
-      </w:pPr>
-      <w:r>
-        <w:rPr>
-          <w:rFonts w:hint="eastAsia"/>
-        </w:rPr>
-        <w:t>考试结束</w:t>
-      </w:r>
-      <w:r>
-        <w:rPr>
-          <w:rFonts w:hint="eastAsia"/>
-        </w:rPr>
-        <w:t>请</w:t>
-      </w:r>
-      <w:r>
-        <w:rPr>
-          <w:rFonts w:hint="eastAsia"/>
+          <w:rFonts w:ascii="宋体" w:eastAsia="宋体" w:hAnsi="宋体"/>
+        </w:rPr>
+      </w:pPr>
+      <w:r>
+        <w:rPr>
+          <w:rFonts w:ascii="宋体" w:eastAsia="宋体" w:hAnsi="宋体" w:hint="eastAsia"/>
+        </w:rPr>
+        <w:t>考试</w:t>
+      </w:r>
+      <w:proofErr w:type="gramStart"/>
+      <w:r>
+        <w:rPr>
+          <w:rFonts w:ascii="宋体" w:eastAsia="宋体" w:hAnsi="宋体" w:hint="eastAsia"/>
+        </w:rPr>
+        <w:t>结束请</w:t>
+      </w:r>
+      <w:proofErr w:type="gramEnd"/>
+      <w:r>
+        <w:rPr>
+          <w:rFonts w:ascii="宋体" w:eastAsia="宋体" w:hAnsi="宋体" w:hint="eastAsia"/>
         </w:rPr>
         <w:t>带走所有垃圾。</w:t>
       </w:r>
-      <w:bookmarkStart w:id="0" w:name="_GoBack"/>
-      <w:bookmarkEnd w:id="0"/>
     </w:p>
+    <w:p/>
     <w:sectPr>
       <w:pgSz w:w="11906" w:h="16838"/>
       <w:pgMar w:top="1440" w:right="1800" w:bottom="1440" w:left="1800" w:header="851" w:footer="992" w:gutter="0"/>
@@ -262,44 +215,6 @@
     </w:sectPr>
   </w:body>
 </w:document>
-</file>
-
-<file path=word/endnotes.xml><?xml version="1.0" encoding="utf-8"?>
-<w:endnotes xmlns:wpc="http://schemas.microsoft.com/office/word/2010/wordprocessingCanvas" xmlns:cx="http://schemas.microsoft.com/office/drawing/2014/chartex" xmlns:cx1="http://schemas.microsoft.com/office/drawing/2015/9/8/chartex" xmlns:cx2="http://schemas.microsoft.com/office/drawing/2015/10/21/chartex" xmlns:cx3="http://schemas.microsoft.com/office/drawing/2016/5/9/chartex" xmlns:cx4="http://schemas.microsoft.com/office/drawing/2016/5/10/chartex" xmlns:cx5="http://schemas.microsoft.com/office/drawing/2016/5/11/chartex" xmlns:cx6="http://schemas.microsoft.com/office/drawing/2016/5/12/chartex" xmlns:cx7="http://schemas.microsoft.com/office/drawing/2016/5/13/chartex" xmlns:cx8="http://schemas.microsoft.com/office/drawing/2016/5/14/chartex" xmlns:mc="http://schemas.openxmlformats.org/markup-compatibility/2006" xmlns:aink="http://schemas.microsoft.com/office/drawing/2016/ink" xmlns:am3d="http://schemas.microsoft.com/office/drawing/2017/model3d" xmlns:o="urn:schemas-microsoft-com:office:office" xmlns:r="http://schemas.openxmlformats.org/officeDocument/2006/relationships" xmlns:m="http://schemas.openxmlformats.org/officeDocument/2006/math" xmlns:v="urn:schemas-microsoft-com:vml" xmlns:wp14="http://schemas.microsoft.com/office/word/2010/wordprocessingDrawing" xmlns:wp="http://schemas.openxmlformats.org/drawingml/2006/wordprocessingDrawing" xmlns:w10="urn:schemas-microsoft-com:office:word" xmlns:w="http://schemas.openxmlformats.org/wordprocessingml/2006/main" xmlns:w14="http://schemas.microsoft.com/office/word/2010/wordml" xmlns:w15="http://schemas.microsoft.com/office/word/2012/wordml" xmlns:w16cex="http://schemas.microsoft.com/office/word/2018/wordml/cex" xmlns:w16cid="http://schemas.microsoft.com/office/word/2016/wordml/cid" xmlns:w16="http://schemas.microsoft.com/office/word/2018/wordml" xmlns:w16se="http://schemas.microsoft.com/office/word/2015/wordml/symex" xmlns:wpg="http://schemas.microsoft.com/office/word/2010/wordprocessingGroup" xmlns:wpi="http://schemas.microsoft.com/office/word/2010/wordprocessingInk" xmlns:wne="http://schemas.microsoft.com/office/word/2006/wordml" xmlns:wps="http://schemas.microsoft.com/office/word/2010/wordprocessingShape" mc:Ignorable="w14 w15 w16se w16cid w16 w16cex wp14">
-  <w:endnote w:type="separator" w:id="-1">
-    <w:p>
-      <w:r>
-        <w:separator/>
-      </w:r>
-    </w:p>
-  </w:endnote>
-  <w:endnote w:type="continuationSeparator" w:id="0">
-    <w:p>
-      <w:r>
-        <w:continuationSeparator/>
-      </w:r>
-    </w:p>
-  </w:endnote>
-</w:endnotes>
-</file>
-
-<file path=word/footnotes.xml><?xml version="1.0" encoding="utf-8"?>
-<w:footnotes xmlns:wpc="http://schemas.microsoft.com/office/word/2010/wordprocessingCanvas" xmlns:cx="http://schemas.microsoft.com/office/drawing/2014/chartex" xmlns:cx1="http://schemas.microsoft.com/office/drawing/2015/9/8/chartex" xmlns:cx2="http://schemas.microsoft.com/office/drawing/2015/10/21/chartex" xmlns:cx3="http://schemas.microsoft.com/office/drawing/2016/5/9/chartex" xmlns:cx4="http://schemas.microsoft.com/office/drawing/2016/5/10/chartex" xmlns:cx5="http://schemas.microsoft.com/office/drawing/2016/5/11/chartex" xmlns:cx6="http://schemas.microsoft.com/office/drawing/2016/5/12/chartex" xmlns:cx7="http://schemas.microsoft.com/office/drawing/2016/5/13/chartex" xmlns:cx8="http://schemas.microsoft.com/office/drawing/2016/5/14/chartex" xmlns:mc="http://schemas.openxmlformats.org/markup-compatibility/2006" xmlns:aink="http://schemas.microsoft.com/office/drawing/2016/ink" xmlns:am3d="http://schemas.microsoft.com/office/drawing/2017/model3d" xmlns:o="urn:schemas-microsoft-com:office:office" xmlns:r="http://schemas.openxmlformats.org/officeDocument/2006/relationships" xmlns:m="http://schemas.openxmlformats.org/officeDocument/2006/math" xmlns:v="urn:schemas-microsoft-com:vml" xmlns:wp14="http://schemas.microsoft.com/office/word/2010/wordprocessingDrawing" xmlns:wp="http://schemas.openxmlformats.org/drawingml/2006/wordprocessingDrawing" xmlns:w10="urn:schemas-microsoft-com:office:word" xmlns:w="http://schemas.openxmlformats.org/wordprocessingml/2006/main" xmlns:w14="http://schemas.microsoft.com/office/word/2010/wordml" xmlns:w15="http://schemas.microsoft.com/office/word/2012/wordml" xmlns:w16cex="http://schemas.microsoft.com/office/word/2018/wordml/cex" xmlns:w16cid="http://schemas.microsoft.com/office/word/2016/wordml/cid" xmlns:w16="http://schemas.microsoft.com/office/word/2018/wordml" xmlns:w16se="http://schemas.microsoft.com/office/word/2015/wordml/symex" xmlns:wpg="http://schemas.microsoft.com/office/word/2010/wordprocessingGroup" xmlns:wpi="http://schemas.microsoft.com/office/word/2010/wordprocessingInk" xmlns:wne="http://schemas.microsoft.com/office/word/2006/wordml" xmlns:wps="http://schemas.microsoft.com/office/word/2010/wordprocessingShape" mc:Ignorable="w14 w15 w16se w16cid w16 w16cex wp14">
-  <w:footnote w:type="separator" w:id="-1">
-    <w:p>
-      <w:r>
-        <w:separator/>
-      </w:r>
-    </w:p>
-  </w:footnote>
-  <w:footnote w:type="continuationSeparator" w:id="0">
-    <w:p>
-      <w:r>
-        <w:continuationSeparator/>
-      </w:r>
-    </w:p>
-  </w:footnote>
-</w:footnotes>
 </file>
 
 <file path=word/numbering.xml><?xml version="1.0" encoding="utf-8"?>
@@ -393,192 +308,8 @@
       </w:pPr>
     </w:lvl>
   </w:abstractNum>
-  <w:abstractNum w:abstractNumId="1" w15:restartNumberingAfterBreak="0">
-    <w:nsid w:val="4F3A219A"/>
-    <w:multiLevelType w:val="hybridMultilevel"/>
-    <w:tmpl w:val="579A27D4"/>
-    <w:lvl w:ilvl="0" w:tplc="ED9E7E6E">
-      <w:start w:val="1"/>
-      <w:numFmt w:val="decimal"/>
-      <w:lvlText w:val="%1."/>
-      <w:lvlJc w:val="left"/>
-      <w:pPr>
-        <w:ind w:left="360" w:hanging="360"/>
-      </w:pPr>
-      <w:rPr>
-        <w:rFonts w:hint="default"/>
-      </w:rPr>
-    </w:lvl>
-    <w:lvl w:ilvl="1" w:tplc="04090019" w:tentative="1">
-      <w:start w:val="1"/>
-      <w:numFmt w:val="lowerLetter"/>
-      <w:lvlText w:val="%2)"/>
-      <w:lvlJc w:val="left"/>
-      <w:pPr>
-        <w:ind w:left="840" w:hanging="420"/>
-      </w:pPr>
-    </w:lvl>
-    <w:lvl w:ilvl="2" w:tplc="0409001B" w:tentative="1">
-      <w:start w:val="1"/>
-      <w:numFmt w:val="lowerRoman"/>
-      <w:lvlText w:val="%3."/>
-      <w:lvlJc w:val="right"/>
-      <w:pPr>
-        <w:ind w:left="1260" w:hanging="420"/>
-      </w:pPr>
-    </w:lvl>
-    <w:lvl w:ilvl="3" w:tplc="0409000F" w:tentative="1">
-      <w:start w:val="1"/>
-      <w:numFmt w:val="decimal"/>
-      <w:lvlText w:val="%4."/>
-      <w:lvlJc w:val="left"/>
-      <w:pPr>
-        <w:ind w:left="1680" w:hanging="420"/>
-      </w:pPr>
-    </w:lvl>
-    <w:lvl w:ilvl="4" w:tplc="04090019" w:tentative="1">
-      <w:start w:val="1"/>
-      <w:numFmt w:val="lowerLetter"/>
-      <w:lvlText w:val="%5)"/>
-      <w:lvlJc w:val="left"/>
-      <w:pPr>
-        <w:ind w:left="2100" w:hanging="420"/>
-      </w:pPr>
-    </w:lvl>
-    <w:lvl w:ilvl="5" w:tplc="0409001B" w:tentative="1">
-      <w:start w:val="1"/>
-      <w:numFmt w:val="lowerRoman"/>
-      <w:lvlText w:val="%6."/>
-      <w:lvlJc w:val="right"/>
-      <w:pPr>
-        <w:ind w:left="2520" w:hanging="420"/>
-      </w:pPr>
-    </w:lvl>
-    <w:lvl w:ilvl="6" w:tplc="0409000F" w:tentative="1">
-      <w:start w:val="1"/>
-      <w:numFmt w:val="decimal"/>
-      <w:lvlText w:val="%7."/>
-      <w:lvlJc w:val="left"/>
-      <w:pPr>
-        <w:ind w:left="2940" w:hanging="420"/>
-      </w:pPr>
-    </w:lvl>
-    <w:lvl w:ilvl="7" w:tplc="04090019" w:tentative="1">
-      <w:start w:val="1"/>
-      <w:numFmt w:val="lowerLetter"/>
-      <w:lvlText w:val="%8)"/>
-      <w:lvlJc w:val="left"/>
-      <w:pPr>
-        <w:ind w:left="3360" w:hanging="420"/>
-      </w:pPr>
-    </w:lvl>
-    <w:lvl w:ilvl="8" w:tplc="0409001B" w:tentative="1">
-      <w:start w:val="1"/>
-      <w:numFmt w:val="lowerRoman"/>
-      <w:lvlText w:val="%9."/>
-      <w:lvlJc w:val="right"/>
-      <w:pPr>
-        <w:ind w:left="3780" w:hanging="420"/>
-      </w:pPr>
-    </w:lvl>
-  </w:abstractNum>
-  <w:abstractNum w:abstractNumId="2" w15:restartNumberingAfterBreak="0">
-    <w:nsid w:val="590674EC"/>
-    <w:multiLevelType w:val="hybridMultilevel"/>
-    <w:tmpl w:val="866E8F22"/>
-    <w:lvl w:ilvl="0" w:tplc="ED9E7E6E">
-      <w:start w:val="1"/>
-      <w:numFmt w:val="decimal"/>
-      <w:lvlText w:val="%1."/>
-      <w:lvlJc w:val="left"/>
-      <w:pPr>
-        <w:ind w:left="360" w:hanging="360"/>
-      </w:pPr>
-      <w:rPr>
-        <w:rFonts w:hint="default"/>
-      </w:rPr>
-    </w:lvl>
-    <w:lvl w:ilvl="1" w:tplc="04090019" w:tentative="1">
-      <w:start w:val="1"/>
-      <w:numFmt w:val="lowerLetter"/>
-      <w:lvlText w:val="%2)"/>
-      <w:lvlJc w:val="left"/>
-      <w:pPr>
-        <w:ind w:left="840" w:hanging="420"/>
-      </w:pPr>
-    </w:lvl>
-    <w:lvl w:ilvl="2" w:tplc="0409001B" w:tentative="1">
-      <w:start w:val="1"/>
-      <w:numFmt w:val="lowerRoman"/>
-      <w:lvlText w:val="%3."/>
-      <w:lvlJc w:val="right"/>
-      <w:pPr>
-        <w:ind w:left="1260" w:hanging="420"/>
-      </w:pPr>
-    </w:lvl>
-    <w:lvl w:ilvl="3" w:tplc="0409000F" w:tentative="1">
-      <w:start w:val="1"/>
-      <w:numFmt w:val="decimal"/>
-      <w:lvlText w:val="%4."/>
-      <w:lvlJc w:val="left"/>
-      <w:pPr>
-        <w:ind w:left="1680" w:hanging="420"/>
-      </w:pPr>
-    </w:lvl>
-    <w:lvl w:ilvl="4" w:tplc="04090019" w:tentative="1">
-      <w:start w:val="1"/>
-      <w:numFmt w:val="lowerLetter"/>
-      <w:lvlText w:val="%5)"/>
-      <w:lvlJc w:val="left"/>
-      <w:pPr>
-        <w:ind w:left="2100" w:hanging="420"/>
-      </w:pPr>
-    </w:lvl>
-    <w:lvl w:ilvl="5" w:tplc="0409001B" w:tentative="1">
-      <w:start w:val="1"/>
-      <w:numFmt w:val="lowerRoman"/>
-      <w:lvlText w:val="%6."/>
-      <w:lvlJc w:val="right"/>
-      <w:pPr>
-        <w:ind w:left="2520" w:hanging="420"/>
-      </w:pPr>
-    </w:lvl>
-    <w:lvl w:ilvl="6" w:tplc="0409000F" w:tentative="1">
-      <w:start w:val="1"/>
-      <w:numFmt w:val="decimal"/>
-      <w:lvlText w:val="%7."/>
-      <w:lvlJc w:val="left"/>
-      <w:pPr>
-        <w:ind w:left="2940" w:hanging="420"/>
-      </w:pPr>
-    </w:lvl>
-    <w:lvl w:ilvl="7" w:tplc="04090019" w:tentative="1">
-      <w:start w:val="1"/>
-      <w:numFmt w:val="lowerLetter"/>
-      <w:lvlText w:val="%8)"/>
-      <w:lvlJc w:val="left"/>
-      <w:pPr>
-        <w:ind w:left="3360" w:hanging="420"/>
-      </w:pPr>
-    </w:lvl>
-    <w:lvl w:ilvl="8" w:tplc="0409001B" w:tentative="1">
-      <w:start w:val="1"/>
-      <w:numFmt w:val="lowerRoman"/>
-      <w:lvlText w:val="%9."/>
-      <w:lvlJc w:val="right"/>
-      <w:pPr>
-        <w:ind w:left="3780" w:hanging="420"/>
-      </w:pPr>
-    </w:lvl>
-  </w:abstractNum>
   <w:num w:numId="1">
     <w:abstractNumId w:val="0"/>
-  </w:num>
-  <w:num w:numId="2">
-    <w:abstractNumId w:val="2"/>
-  </w:num>
-  <w:num w:numId="3">
-    <w:abstractNumId w:val="1"/>
   </w:num>
 </w:numbering>
 </file>
@@ -750,7 +481,7 @@
     <w:lsdException w:name="Table Web 1" w:semiHidden="1" w:unhideWhenUsed="1"/>
     <w:lsdException w:name="Table Web 2" w:semiHidden="1" w:unhideWhenUsed="1"/>
     <w:lsdException w:name="Balloon Text" w:semiHidden="1" w:unhideWhenUsed="1"/>
-    <w:lsdException w:name="Table Grid" w:uiPriority="59"/>
+    <w:lsdException w:name="Table Grid" w:uiPriority="39"/>
     <w:lsdException w:name="Placeholder Text" w:semiHidden="1"/>
     <w:lsdException w:name="No Spacing" w:uiPriority="1" w:qFormat="1"/>
     <w:lsdException w:name="Light Shading" w:uiPriority="60"/>
@@ -1008,78 +739,13 @@
     <w:unhideWhenUsed/>
   </w:style>
   <w:style w:type="paragraph" w:styleId="a3">
-    <w:name w:val="header"/>
-    <w:basedOn w:val="a"/>
-    <w:link w:val="a4"/>
-    <w:uiPriority w:val="99"/>
-    <w:unhideWhenUsed/>
-    <w:rsid w:val="001D7BE9"/>
-    <w:pPr>
-      <w:pBdr>
-        <w:bottom w:val="single" w:sz="6" w:space="1" w:color="auto"/>
-      </w:pBdr>
-      <w:tabs>
-        <w:tab w:val="center" w:pos="4153"/>
-        <w:tab w:val="right" w:pos="8306"/>
-      </w:tabs>
-      <w:snapToGrid w:val="0"/>
-      <w:jc w:val="center"/>
-    </w:pPr>
-    <w:rPr>
-      <w:sz w:val="18"/>
-      <w:szCs w:val="18"/>
-    </w:rPr>
-  </w:style>
-  <w:style w:type="character" w:customStyle="1" w:styleId="a4">
-    <w:name w:val="页眉 字符"/>
-    <w:basedOn w:val="a0"/>
-    <w:link w:val="a3"/>
-    <w:uiPriority w:val="99"/>
-    <w:rsid w:val="001D7BE9"/>
-    <w:rPr>
-      <w:sz w:val="18"/>
-      <w:szCs w:val="18"/>
-    </w:rPr>
-  </w:style>
-  <w:style w:type="paragraph" w:styleId="a5">
-    <w:name w:val="footer"/>
-    <w:basedOn w:val="a"/>
-    <w:link w:val="a6"/>
-    <w:uiPriority w:val="99"/>
-    <w:unhideWhenUsed/>
-    <w:rsid w:val="001D7BE9"/>
-    <w:pPr>
-      <w:tabs>
-        <w:tab w:val="center" w:pos="4153"/>
-        <w:tab w:val="right" w:pos="8306"/>
-      </w:tabs>
-      <w:snapToGrid w:val="0"/>
-      <w:jc w:val="left"/>
-    </w:pPr>
-    <w:rPr>
-      <w:sz w:val="18"/>
-      <w:szCs w:val="18"/>
-    </w:rPr>
-  </w:style>
-  <w:style w:type="character" w:customStyle="1" w:styleId="a6">
-    <w:name w:val="页脚 字符"/>
-    <w:basedOn w:val="a0"/>
-    <w:link w:val="a5"/>
-    <w:uiPriority w:val="99"/>
-    <w:rsid w:val="001D7BE9"/>
-    <w:rPr>
-      <w:sz w:val="18"/>
-      <w:szCs w:val="18"/>
-    </w:rPr>
-  </w:style>
-  <w:style w:type="paragraph" w:styleId="a7">
     <w:name w:val="Title"/>
     <w:basedOn w:val="a"/>
     <w:next w:val="a"/>
-    <w:link w:val="a8"/>
+    <w:link w:val="a4"/>
     <w:uiPriority w:val="10"/>
     <w:qFormat/>
-    <w:rsid w:val="0060024F"/>
+    <w:rsid w:val="00FB1B5A"/>
     <w:pPr>
       <w:spacing w:before="240" w:after="60"/>
       <w:jc w:val="center"/>
@@ -1093,12 +759,12 @@
       <w:szCs w:val="32"/>
     </w:rPr>
   </w:style>
-  <w:style w:type="character" w:customStyle="1" w:styleId="a8">
+  <w:style w:type="character" w:customStyle="1" w:styleId="a4">
     <w:name w:val="标题 字符"/>
     <w:basedOn w:val="a0"/>
-    <w:link w:val="a7"/>
+    <w:link w:val="a3"/>
     <w:uiPriority w:val="10"/>
-    <w:rsid w:val="0060024F"/>
+    <w:rsid w:val="00FB1B5A"/>
     <w:rPr>
       <w:rFonts w:asciiTheme="majorHAnsi" w:eastAsiaTheme="majorEastAsia" w:hAnsiTheme="majorHAnsi" w:cstheme="majorBidi"/>
       <w:b/>
@@ -1107,12 +773,12 @@
       <w:szCs w:val="32"/>
     </w:rPr>
   </w:style>
-  <w:style w:type="paragraph" w:styleId="a9">
+  <w:style w:type="paragraph" w:styleId="a5">
     <w:name w:val="List Paragraph"/>
     <w:basedOn w:val="a"/>
     <w:uiPriority w:val="34"/>
     <w:qFormat/>
-    <w:rsid w:val="0060024F"/>
+    <w:rsid w:val="00FB1B5A"/>
     <w:pPr>
       <w:ind w:firstLineChars="200" w:firstLine="420"/>
     </w:pPr>
@@ -1131,44 +797,44 @@
         <a:sysClr val="window" lastClr="FFFFFF"/>
       </a:lt1>
       <a:dk2>
-        <a:srgbClr val="1F497D"/>
+        <a:srgbClr val="44546A"/>
       </a:dk2>
       <a:lt2>
-        <a:srgbClr val="EEECE1"/>
+        <a:srgbClr val="E7E6E6"/>
       </a:lt2>
       <a:accent1>
-        <a:srgbClr val="4F81BD"/>
+        <a:srgbClr val="4472C4"/>
       </a:accent1>
       <a:accent2>
-        <a:srgbClr val="C0504D"/>
+        <a:srgbClr val="ED7D31"/>
       </a:accent2>
       <a:accent3>
-        <a:srgbClr val="9BBB59"/>
+        <a:srgbClr val="A5A5A5"/>
       </a:accent3>
       <a:accent4>
-        <a:srgbClr val="8064A2"/>
+        <a:srgbClr val="FFC000"/>
       </a:accent4>
       <a:accent5>
-        <a:srgbClr val="4BACC6"/>
+        <a:srgbClr val="5B9BD5"/>
       </a:accent5>
       <a:accent6>
-        <a:srgbClr val="F79646"/>
+        <a:srgbClr val="70AD47"/>
       </a:accent6>
       <a:hlink>
-        <a:srgbClr val="0000FF"/>
+        <a:srgbClr val="0563C1"/>
       </a:hlink>
       <a:folHlink>
-        <a:srgbClr val="800080"/>
+        <a:srgbClr val="954F72"/>
       </a:folHlink>
     </a:clrScheme>
     <a:fontScheme name="Office">
       <a:majorFont>
-        <a:latin typeface="Cambria"/>
+        <a:latin typeface="等线 Light" panose="020F0302020204030204"/>
         <a:ea typeface=""/>
         <a:cs typeface=""/>
-        <a:font script="Jpan" typeface="ＭＳ ゴシック"/>
+        <a:font script="Jpan" typeface="游ゴシック Light"/>
         <a:font script="Hang" typeface="맑은 고딕"/>
-        <a:font script="Hans" typeface="宋体"/>
+        <a:font script="Hans" typeface="等线 Light"/>
         <a:font script="Hant" typeface="新細明體"/>
         <a:font script="Arab" typeface="Times New Roman"/>
         <a:font script="Hebr" typeface="Times New Roman"/>
@@ -1196,14 +862,31 @@
         <a:font script="Viet" typeface="Times New Roman"/>
         <a:font script="Uigh" typeface="Microsoft Uighur"/>
         <a:font script="Geor" typeface="Sylfaen"/>
+        <a:font script="Armn" typeface="Arial"/>
+        <a:font script="Bugi" typeface="Leelawadee UI"/>
+        <a:font script="Bopo" typeface="Microsoft JhengHei"/>
+        <a:font script="Java" typeface="Javanese Text"/>
+        <a:font script="Lisu" typeface="Segoe UI"/>
+        <a:font script="Mymr" typeface="Myanmar Text"/>
+        <a:font script="Nkoo" typeface="Ebrima"/>
+        <a:font script="Olck" typeface="Nirmala UI"/>
+        <a:font script="Osma" typeface="Ebrima"/>
+        <a:font script="Phag" typeface="Phagspa"/>
+        <a:font script="Syrn" typeface="Estrangelo Edessa"/>
+        <a:font script="Syrj" typeface="Estrangelo Edessa"/>
+        <a:font script="Syre" typeface="Estrangelo Edessa"/>
+        <a:font script="Sora" typeface="Nirmala UI"/>
+        <a:font script="Tale" typeface="Microsoft Tai Le"/>
+        <a:font script="Talu" typeface="Microsoft New Tai Lue"/>
+        <a:font script="Tfng" typeface="Ebrima"/>
       </a:majorFont>
       <a:minorFont>
-        <a:latin typeface="Calibri"/>
+        <a:latin typeface="等线" panose="020F0502020204030204"/>
         <a:ea typeface=""/>
         <a:cs typeface=""/>
-        <a:font script="Jpan" typeface="ＭＳ 明朝"/>
+        <a:font script="Jpan" typeface="游明朝"/>
         <a:font script="Hang" typeface="맑은 고딕"/>
-        <a:font script="Hans" typeface="宋体"/>
+        <a:font script="Hans" typeface="等线"/>
         <a:font script="Hant" typeface="新細明體"/>
         <a:font script="Arab" typeface="Arial"/>
         <a:font script="Hebr" typeface="Arial"/>
@@ -1231,6 +914,23 @@
         <a:font script="Viet" typeface="Arial"/>
         <a:font script="Uigh" typeface="Microsoft Uighur"/>
         <a:font script="Geor" typeface="Sylfaen"/>
+        <a:font script="Armn" typeface="Arial"/>
+        <a:font script="Bugi" typeface="Leelawadee UI"/>
+        <a:font script="Bopo" typeface="Microsoft JhengHei"/>
+        <a:font script="Java" typeface="Javanese Text"/>
+        <a:font script="Lisu" typeface="Segoe UI"/>
+        <a:font script="Mymr" typeface="Myanmar Text"/>
+        <a:font script="Nkoo" typeface="Ebrima"/>
+        <a:font script="Olck" typeface="Nirmala UI"/>
+        <a:font script="Osma" typeface="Ebrima"/>
+        <a:font script="Phag" typeface="Phagspa"/>
+        <a:font script="Syrn" typeface="Estrangelo Edessa"/>
+        <a:font script="Syrj" typeface="Estrangelo Edessa"/>
+        <a:font script="Syre" typeface="Estrangelo Edessa"/>
+        <a:font script="Sora" typeface="Nirmala UI"/>
+        <a:font script="Tale" typeface="Microsoft Tai Le"/>
+        <a:font script="Talu" typeface="Microsoft New Tai Lue"/>
+        <a:font script="Tfng" typeface="Ebrima"/>
       </a:minorFont>
     </a:fontScheme>
     <a:fmtScheme name="Office">
@@ -1242,165 +942,141 @@
           <a:gsLst>
             <a:gs pos="0">
               <a:schemeClr val="phClr">
-                <a:tint val="50000"/>
-                <a:satMod val="300000"/>
+                <a:lumMod val="110000"/>
+                <a:satMod val="105000"/>
+                <a:tint val="67000"/>
               </a:schemeClr>
             </a:gs>
-            <a:gs pos="35000">
+            <a:gs pos="50000">
               <a:schemeClr val="phClr">
-                <a:tint val="37000"/>
-                <a:satMod val="300000"/>
+                <a:lumMod val="105000"/>
+                <a:satMod val="103000"/>
+                <a:tint val="73000"/>
               </a:schemeClr>
             </a:gs>
             <a:gs pos="100000">
               <a:schemeClr val="phClr">
-                <a:tint val="15000"/>
-                <a:satMod val="350000"/>
+                <a:lumMod val="105000"/>
+                <a:satMod val="109000"/>
+                <a:tint val="81000"/>
               </a:schemeClr>
             </a:gs>
           </a:gsLst>
-          <a:lin ang="16200000" scaled="1"/>
+          <a:lin ang="5400000" scaled="0"/>
         </a:gradFill>
         <a:gradFill rotWithShape="1">
           <a:gsLst>
             <a:gs pos="0">
               <a:schemeClr val="phClr">
-                <a:shade val="51000"/>
-                <a:satMod val="130000"/>
+                <a:satMod val="103000"/>
+                <a:lumMod val="102000"/>
+                <a:tint val="94000"/>
               </a:schemeClr>
             </a:gs>
-            <a:gs pos="80000">
+            <a:gs pos="50000">
               <a:schemeClr val="phClr">
-                <a:shade val="93000"/>
-                <a:satMod val="130000"/>
+                <a:satMod val="110000"/>
+                <a:lumMod val="100000"/>
+                <a:shade val="100000"/>
               </a:schemeClr>
             </a:gs>
             <a:gs pos="100000">
               <a:schemeClr val="phClr">
-                <a:shade val="94000"/>
-                <a:satMod val="135000"/>
+                <a:lumMod val="99000"/>
+                <a:satMod val="120000"/>
+                <a:shade val="78000"/>
               </a:schemeClr>
             </a:gs>
           </a:gsLst>
-          <a:lin ang="16200000" scaled="0"/>
+          <a:lin ang="5400000" scaled="0"/>
         </a:gradFill>
       </a:fillStyleLst>
       <a:lnStyleLst>
-        <a:ln w="9525" cap="flat" cmpd="sng" algn="ctr">
-          <a:solidFill>
-            <a:schemeClr val="phClr">
-              <a:shade val="95000"/>
-              <a:satMod val="105000"/>
-            </a:schemeClr>
-          </a:solidFill>
-          <a:prstDash val="solid"/>
-        </a:ln>
-        <a:ln w="25400" cap="flat" cmpd="sng" algn="ctr">
+        <a:ln w="6350" cap="flat" cmpd="sng" algn="ctr">
           <a:solidFill>
             <a:schemeClr val="phClr"/>
           </a:solidFill>
           <a:prstDash val="solid"/>
+          <a:miter lim="800000"/>
         </a:ln>
-        <a:ln w="38100" cap="flat" cmpd="sng" algn="ctr">
+        <a:ln w="12700" cap="flat" cmpd="sng" algn="ctr">
           <a:solidFill>
             <a:schemeClr val="phClr"/>
           </a:solidFill>
           <a:prstDash val="solid"/>
+          <a:miter lim="800000"/>
+        </a:ln>
+        <a:ln w="19050" cap="flat" cmpd="sng" algn="ctr">
+          <a:solidFill>
+            <a:schemeClr val="phClr"/>
+          </a:solidFill>
+          <a:prstDash val="solid"/>
+          <a:miter lim="800000"/>
         </a:ln>
       </a:lnStyleLst>
       <a:effectStyleLst>
         <a:effectStyle>
+          <a:effectLst/>
+        </a:effectStyle>
+        <a:effectStyle>
+          <a:effectLst/>
+        </a:effectStyle>
+        <a:effectStyle>
           <a:effectLst>
-            <a:outerShdw blurRad="40000" dist="20000" dir="5400000" rotWithShape="0">
+            <a:outerShdw blurRad="57150" dist="19050" dir="5400000" algn="ctr" rotWithShape="0">
               <a:srgbClr val="000000">
-                <a:alpha val="38000"/>
+                <a:alpha val="63000"/>
               </a:srgbClr>
             </a:outerShdw>
           </a:effectLst>
-        </a:effectStyle>
-        <a:effectStyle>
-          <a:effectLst>
-            <a:outerShdw blurRad="40000" dist="23000" dir="5400000" rotWithShape="0">
-              <a:srgbClr val="000000">
-                <a:alpha val="35000"/>
-              </a:srgbClr>
-            </a:outerShdw>
-          </a:effectLst>
-        </a:effectStyle>
-        <a:effectStyle>
-          <a:effectLst>
-            <a:outerShdw blurRad="40000" dist="23000" dir="5400000" rotWithShape="0">
-              <a:srgbClr val="000000">
-                <a:alpha val="35000"/>
-              </a:srgbClr>
-            </a:outerShdw>
-          </a:effectLst>
-          <a:scene3d>
-            <a:camera prst="orthographicFront">
-              <a:rot lat="0" lon="0" rev="0"/>
-            </a:camera>
-            <a:lightRig rig="threePt" dir="t">
-              <a:rot lat="0" lon="0" rev="1200000"/>
-            </a:lightRig>
-          </a:scene3d>
-          <a:sp3d>
-            <a:bevelT w="63500" h="25400"/>
-          </a:sp3d>
         </a:effectStyle>
       </a:effectStyleLst>
       <a:bgFillStyleLst>
         <a:solidFill>
           <a:schemeClr val="phClr"/>
         </a:solidFill>
+        <a:solidFill>
+          <a:schemeClr val="phClr">
+            <a:tint val="95000"/>
+            <a:satMod val="170000"/>
+          </a:schemeClr>
+        </a:solidFill>
         <a:gradFill rotWithShape="1">
           <a:gsLst>
             <a:gs pos="0">
               <a:schemeClr val="phClr">
-                <a:tint val="40000"/>
-                <a:satMod val="350000"/>
+                <a:tint val="93000"/>
+                <a:satMod val="150000"/>
+                <a:shade val="98000"/>
+                <a:lumMod val="102000"/>
               </a:schemeClr>
             </a:gs>
-            <a:gs pos="40000">
+            <a:gs pos="50000">
               <a:schemeClr val="phClr">
-                <a:tint val="45000"/>
-                <a:shade val="99000"/>
-                <a:satMod val="350000"/>
+                <a:tint val="98000"/>
+                <a:satMod val="130000"/>
+                <a:shade val="90000"/>
+                <a:lumMod val="103000"/>
               </a:schemeClr>
             </a:gs>
             <a:gs pos="100000">
               <a:schemeClr val="phClr">
-                <a:shade val="20000"/>
-                <a:satMod val="255000"/>
+                <a:shade val="63000"/>
+                <a:satMod val="120000"/>
               </a:schemeClr>
             </a:gs>
           </a:gsLst>
-          <a:path path="circle">
-            <a:fillToRect l="50000" t="-80000" r="50000" b="180000"/>
-          </a:path>
-        </a:gradFill>
-        <a:gradFill rotWithShape="1">
-          <a:gsLst>
-            <a:gs pos="0">
-              <a:schemeClr val="phClr">
-                <a:tint val="80000"/>
-                <a:satMod val="300000"/>
-              </a:schemeClr>
-            </a:gs>
-            <a:gs pos="100000">
-              <a:schemeClr val="phClr">
-                <a:shade val="30000"/>
-                <a:satMod val="200000"/>
-              </a:schemeClr>
-            </a:gs>
-          </a:gsLst>
-          <a:path path="circle">
-            <a:fillToRect l="50000" t="50000" r="50000" b="50000"/>
-          </a:path>
+          <a:lin ang="5400000" scaled="0"/>
         </a:gradFill>
       </a:bgFillStyleLst>
     </a:fmtScheme>
   </a:themeElements>
   <a:objectDefaults/>
   <a:extraClrSchemeLst/>
+  <a:extLst>
+    <a:ext uri="{05A4C25C-085E-4340-85A3-A5531E510DB2}">
+      <thm15:themeFamily xmlns:thm15="http://schemas.microsoft.com/office/thememl/2012/main" name="Office Theme" id="{62F939B6-93AF-4DB8-9C6B-D6C7DFDC589F}" vid="{4A3C46E8-61CC-4603-A589-7422A47A8E4A}"/>
+    </a:ext>
+  </a:extLst>
 </a:theme>
 </file>
</xml_diff>